<commit_message>
2 more test scripts for different android version
</commit_message>
<xml_diff>
--- a/TestAutomation/doc/android multi device capability.docx
+++ b/TestAutomation/doc/android multi device capability.docx
@@ -206,8 +206,6 @@
         </w:rPr>
         <w:br/>
       </w:r>
-      <w:bookmarkStart w:id="0" w:name="_GoBack"/>
-      <w:bookmarkEnd w:id="0"/>
       <w:r>
         <w:rPr>
           <w:rFonts w:ascii="Consolas" w:hAnsi="Consolas"/>
@@ -1018,7 +1016,16 @@
                 <w:szCs w:val="18"/>
                 <w:shd w:val="clear" w:color="auto" w:fill="E6F7FF"/>
               </w:rPr>
-              <w:t>="Photo taken on Jan 9, 2020 11:11:48 AM."]</w:t>
+              <w:t xml:space="preserve">="Photo taken on Jan 9, 2020 11:11:48 AM."] </w:t>
+            </w:r>
+            <w:r>
+              <w:rPr>
+                <w:rFonts w:ascii="Segoe UI" w:hAnsi="Segoe UI" w:cs="Segoe UI" w:hint="eastAsia"/>
+                <w:sz w:val="18"/>
+                <w:szCs w:val="18"/>
+                <w:shd w:val="clear" w:color="auto" w:fill="E6F7FF"/>
+              </w:rPr>
+              <w:t>re</w:t>
             </w:r>
             <w:r>
               <w:rPr>
@@ -1027,24 +1034,6 @@
                 <w:szCs w:val="18"/>
                 <w:shd w:val="clear" w:color="auto" w:fill="E6F7FF"/>
               </w:rPr>
-              <w:t xml:space="preserve"> </w:t>
-            </w:r>
-            <w:r>
-              <w:rPr>
-                <w:rFonts w:ascii="Segoe UI" w:hAnsi="Segoe UI" w:cs="Segoe UI" w:hint="eastAsia"/>
-                <w:sz w:val="18"/>
-                <w:szCs w:val="18"/>
-                <w:shd w:val="clear" w:color="auto" w:fill="E6F7FF"/>
-              </w:rPr>
-              <w:t>re</w:t>
-            </w:r>
-            <w:r>
-              <w:rPr>
-                <w:rFonts w:ascii="Segoe UI" w:hAnsi="Segoe UI" w:cs="Segoe UI"/>
-                <w:sz w:val="18"/>
-                <w:szCs w:val="18"/>
-                <w:shd w:val="clear" w:color="auto" w:fill="E6F7FF"/>
-              </w:rPr>
               <w:t>quired</w:t>
             </w:r>
           </w:p>
@@ -1118,10 +1107,7 @@
           </w:tcPr>
           <w:p>
             <w:r>
-              <w:t>Pixel 3 API 29</w:t>
-            </w:r>
-            <w:r>
-              <w:t>, skin</w:t>
+              <w:t>Pixel 3 API 29, skin</w:t>
             </w:r>
           </w:p>
         </w:tc>
@@ -1172,10 +1158,7 @@
           </w:tcPr>
           <w:p>
             <w:r>
-              <w:t>Pixel 3 API 2</w:t>
-            </w:r>
-            <w:r>
-              <w:t>4</w:t>
+              <w:t>Pixel 3 API 24</w:t>
             </w:r>
           </w:p>
         </w:tc>
@@ -1208,14 +1191,31 @@
       </w:tr>
     </w:tbl>
     <w:p>
-      <w:r>
+      <w:pPr>
+        <w:pStyle w:val="Heading2"/>
+        <w:shd w:val="clear" w:color="auto" w:fill="FFFFFF"/>
+        <w:spacing w:before="450" w:beforeAutospacing="0" w:after="300" w:afterAutospacing="0" w:line="570" w:lineRule="atLeast"/>
+        <w:rPr>
+          <w:rFonts w:ascii="pt sans" w:hAnsi="pt sans"/>
+          <w:b w:val="0"/>
+          <w:bCs w:val="0"/>
+          <w:color w:val="222222"/>
+          <w:spacing w:val="-5"/>
+          <w:sz w:val="41"/>
+          <w:szCs w:val="41"/>
+        </w:rPr>
+      </w:pPr>
+      <w:r>
+        <w:lastRenderedPageBreak/>
         <w:br/>
       </w:r>
       <w:r>
         <w:br/>
       </w:r>
       <w:r>
-        <w:lastRenderedPageBreak/>
+        <w:rPr>
+          <w:noProof/>
+        </w:rPr>
         <w:drawing>
           <wp:inline distT="0" distB="0" distL="0" distR="0" wp14:anchorId="3C3ACABD" wp14:editId="541B9955">
             <wp:extent cx="5943600" cy="2173605"/>
@@ -1256,18 +1256,30 @@
         <w:br/>
       </w:r>
       <w:r>
+        <w:rPr>
+          <w:rFonts w:ascii="pt sans" w:hAnsi="pt sans"/>
+          <w:bCs w:val="0"/>
+          <w:color w:val="222222"/>
+          <w:spacing w:val="-5"/>
+          <w:sz w:val="24"/>
+          <w:szCs w:val="41"/>
+        </w:rPr>
+        <w:t>Most Popular Android Version May 2019</w:t>
+      </w:r>
+    </w:p>
+    <w:p>
+      <w:r>
         <w:br/>
-        <w:t>D3-1</w:t>
-      </w:r>
-      <w:r>
-        <w:br/>
-      </w:r>
-      <w:r>
+      </w:r>
+      <w:r>
+        <w:rPr>
+          <w:noProof/>
+        </w:rPr>
         <w:drawing>
-          <wp:inline distT="0" distB="0" distL="0" distR="0" wp14:anchorId="30C16665" wp14:editId="2DB279EF">
-            <wp:extent cx="5006788" cy="1796774"/>
-            <wp:effectExtent l="0" t="0" r="3810" b="0"/>
-            <wp:docPr id="2" name="Picture 2"/>
+          <wp:inline distT="0" distB="0" distL="0" distR="0" wp14:anchorId="69FD456C" wp14:editId="759DFB77">
+            <wp:extent cx="5128704" cy="2842506"/>
+            <wp:effectExtent l="0" t="0" r="0" b="0"/>
+            <wp:docPr id="3" name="Picture 3"/>
             <wp:cNvGraphicFramePr>
               <a:graphicFrameLocks xmlns:a="http://schemas.openxmlformats.org/drawingml/2006/main" noChangeAspect="1"/>
             </wp:cNvGraphicFramePr>
@@ -1287,6 +1299,598 @@
                   <pic:spPr>
                     <a:xfrm>
                       <a:off x="0" y="0"/>
+                      <a:ext cx="5128704" cy="2842506"/>
+                    </a:xfrm>
+                    <a:prstGeom prst="rect">
+                      <a:avLst/>
+                    </a:prstGeom>
+                  </pic:spPr>
+                </pic:pic>
+              </a:graphicData>
+            </a:graphic>
+          </wp:inline>
+        </w:drawing>
+      </w:r>
+      <w:r>
+        <w:br/>
+      </w:r>
+      <w:r>
+        <w:br/>
+      </w:r>
+    </w:p>
+    <w:tbl>
+      <w:tblPr>
+        <w:tblStyle w:val="TableGrid"/>
+        <w:tblW w:w="0" w:type="auto"/>
+        <w:tblLook w:val="04A0" w:firstRow="1" w:lastRow="0" w:firstColumn="1" w:lastColumn="0" w:noHBand="0" w:noVBand="1"/>
+      </w:tblPr>
+      <w:tblGrid>
+        <w:gridCol w:w="1519"/>
+        <w:gridCol w:w="1455"/>
+        <w:gridCol w:w="1812"/>
+        <w:gridCol w:w="1347"/>
+        <w:gridCol w:w="1205"/>
+        <w:gridCol w:w="1006"/>
+        <w:gridCol w:w="1006"/>
+      </w:tblGrid>
+      <w:tr>
+        <w:tc>
+          <w:tcPr>
+            <w:tcW w:w="1519" w:type="dxa"/>
+          </w:tcPr>
+          <w:p>
+            <w:r>
+              <w:t>Devices:</w:t>
+            </w:r>
+          </w:p>
+        </w:tc>
+        <w:tc>
+          <w:tcPr>
+            <w:tcW w:w="1455" w:type="dxa"/>
+          </w:tcPr>
+          <w:p>
+            <w:r>
+              <w:t>Operating System</w:t>
+            </w:r>
+          </w:p>
+        </w:tc>
+        <w:tc>
+          <w:tcPr>
+            <w:tcW w:w="1812" w:type="dxa"/>
+          </w:tcPr>
+          <w:p>
+            <w:r>
+              <w:t>Display</w:t>
+            </w:r>
+          </w:p>
+        </w:tc>
+        <w:tc>
+          <w:tcPr>
+            <w:tcW w:w="1347" w:type="dxa"/>
+          </w:tcPr>
+          <w:p>
+            <w:r>
+              <w:t xml:space="preserve">Storage </w:t>
+            </w:r>
+          </w:p>
+        </w:tc>
+        <w:tc>
+          <w:tcPr>
+            <w:tcW w:w="1205" w:type="dxa"/>
+          </w:tcPr>
+          <w:p>
+            <w:r>
+              <w:t>RAM</w:t>
+            </w:r>
+          </w:p>
+        </w:tc>
+        <w:tc>
+          <w:tcPr>
+            <w:tcW w:w="1006" w:type="dxa"/>
+          </w:tcPr>
+          <w:p>
+            <w:r>
+              <w:t>External Link</w:t>
+            </w:r>
+          </w:p>
+        </w:tc>
+        <w:tc>
+          <w:tcPr>
+            <w:tcW w:w="1006" w:type="dxa"/>
+          </w:tcPr>
+          <w:p/>
+        </w:tc>
+      </w:tr>
+      <w:tr>
+        <w:tc>
+          <w:tcPr>
+            <w:tcW w:w="1519" w:type="dxa"/>
+          </w:tcPr>
+          <w:p>
+            <w:proofErr w:type="spellStart"/>
+            <w:r>
+              <w:rPr>
+                <w:rFonts w:hint="eastAsia"/>
+              </w:rPr>
+              <w:t>Sam</w:t>
+            </w:r>
+            <w:r>
+              <w:t>Sung</w:t>
+            </w:r>
+            <w:proofErr w:type="spellEnd"/>
+            <w:r>
+              <w:t xml:space="preserve"> Galaxy S8</w:t>
+            </w:r>
+          </w:p>
+        </w:tc>
+        <w:tc>
+          <w:tcPr>
+            <w:tcW w:w="1455" w:type="dxa"/>
+          </w:tcPr>
+          <w:p>
+            <w:r>
+              <w:rPr>
+                <w:rFonts w:ascii="Helvetica" w:hAnsi="Helvetica"/>
+                <w:color w:val="101010"/>
+                <w:shd w:val="clear" w:color="auto" w:fill="FFFFFF"/>
+              </w:rPr>
+              <w:t>Android 7.0 Nougat</w:t>
+            </w:r>
+          </w:p>
+        </w:tc>
+        <w:tc>
+          <w:tcPr>
+            <w:tcW w:w="1812" w:type="dxa"/>
+          </w:tcPr>
+          <w:p>
+            <w:r>
+              <w:rPr>
+                <w:rFonts w:ascii="Helvetica" w:hAnsi="Helvetica"/>
+                <w:color w:val="101010"/>
+                <w:shd w:val="clear" w:color="auto" w:fill="FFFFFF"/>
+              </w:rPr>
+              <w:t>5.8-inch AMOLED</w:t>
+            </w:r>
+            <w:r>
+              <w:rPr>
+                <w:rFonts w:ascii="Helvetica" w:hAnsi="Helvetica"/>
+                <w:color w:val="101010"/>
+              </w:rPr>
+              <w:br/>
+            </w:r>
+            <w:r>
+              <w:rPr>
+                <w:rFonts w:ascii="Helvetica" w:hAnsi="Helvetica"/>
+                <w:color w:val="101010"/>
+                <w:shd w:val="clear" w:color="auto" w:fill="FFFFFF"/>
+              </w:rPr>
+              <w:t xml:space="preserve">2960x1440 (570 </w:t>
+            </w:r>
+            <w:proofErr w:type="spellStart"/>
+            <w:r>
+              <w:rPr>
+                <w:rFonts w:ascii="Helvetica" w:hAnsi="Helvetica"/>
+                <w:color w:val="101010"/>
+                <w:shd w:val="clear" w:color="auto" w:fill="FFFFFF"/>
+              </w:rPr>
+              <w:t>ppi</w:t>
+            </w:r>
+            <w:proofErr w:type="spellEnd"/>
+            <w:r>
+              <w:rPr>
+                <w:rFonts w:ascii="Helvetica" w:hAnsi="Helvetica"/>
+                <w:color w:val="101010"/>
+                <w:shd w:val="clear" w:color="auto" w:fill="FFFFFF"/>
+              </w:rPr>
+              <w:t>)</w:t>
+            </w:r>
+          </w:p>
+        </w:tc>
+        <w:tc>
+          <w:tcPr>
+            <w:tcW w:w="1347" w:type="dxa"/>
+          </w:tcPr>
+          <w:p>
+            <w:r>
+              <w:rPr>
+                <w:rFonts w:ascii="Helvetica" w:hAnsi="Helvetica"/>
+                <w:color w:val="101010"/>
+                <w:shd w:val="clear" w:color="auto" w:fill="FFFFFF"/>
+              </w:rPr>
+              <w:t>64GB (UFS 2.1)</w:t>
+            </w:r>
+          </w:p>
+        </w:tc>
+        <w:tc>
+          <w:tcPr>
+            <w:tcW w:w="1205" w:type="dxa"/>
+          </w:tcPr>
+          <w:p>
+            <w:r>
+              <w:t>4GB</w:t>
+            </w:r>
+          </w:p>
+        </w:tc>
+        <w:tc>
+          <w:tcPr>
+            <w:tcW w:w="1006" w:type="dxa"/>
+          </w:tcPr>
+          <w:p>
+            <w:pPr>
+              <w:jc w:val="both"/>
+            </w:pPr>
+            <w:hyperlink r:id="rId6" w:history="1">
+              <w:r>
+                <w:rPr>
+                  <w:rStyle w:val="Hyperlink"/>
+                </w:rPr>
+                <w:t>link</w:t>
+              </w:r>
+            </w:hyperlink>
+          </w:p>
+        </w:tc>
+        <w:tc>
+          <w:tcPr>
+            <w:tcW w:w="1006" w:type="dxa"/>
+          </w:tcPr>
+          <w:p/>
+        </w:tc>
+      </w:tr>
+      <w:tr>
+        <w:tc>
+          <w:tcPr>
+            <w:tcW w:w="1519" w:type="dxa"/>
+          </w:tcPr>
+          <w:p>
+            <w:proofErr w:type="spellStart"/>
+            <w:r>
+              <w:rPr>
+                <w:rFonts w:hint="eastAsia"/>
+              </w:rPr>
+              <w:lastRenderedPageBreak/>
+              <w:t>Sam</w:t>
+            </w:r>
+            <w:r>
+              <w:t>Sung</w:t>
+            </w:r>
+            <w:proofErr w:type="spellEnd"/>
+            <w:r>
+              <w:t xml:space="preserve"> Galaxy S8+</w:t>
+            </w:r>
+          </w:p>
+        </w:tc>
+        <w:tc>
+          <w:tcPr>
+            <w:tcW w:w="1455" w:type="dxa"/>
+          </w:tcPr>
+          <w:p>
+            <w:r>
+              <w:rPr>
+                <w:rFonts w:ascii="Helvetica" w:hAnsi="Helvetica"/>
+                <w:color w:val="101010"/>
+                <w:shd w:val="clear" w:color="auto" w:fill="FFFFFF"/>
+              </w:rPr>
+              <w:t>Android 7.0 Nougat</w:t>
+            </w:r>
+          </w:p>
+        </w:tc>
+        <w:tc>
+          <w:tcPr>
+            <w:tcW w:w="1812" w:type="dxa"/>
+          </w:tcPr>
+          <w:p>
+            <w:r>
+              <w:rPr>
+                <w:rFonts w:ascii="Helvetica" w:hAnsi="Helvetica"/>
+                <w:color w:val="101010"/>
+                <w:shd w:val="clear" w:color="auto" w:fill="FFFFFF"/>
+              </w:rPr>
+              <w:t>6.2-inch AMOLED</w:t>
+            </w:r>
+            <w:r>
+              <w:rPr>
+                <w:rFonts w:ascii="Helvetica" w:hAnsi="Helvetica"/>
+                <w:color w:val="101010"/>
+              </w:rPr>
+              <w:br/>
+            </w:r>
+            <w:r>
+              <w:rPr>
+                <w:rFonts w:ascii="Helvetica" w:hAnsi="Helvetica"/>
+                <w:color w:val="101010"/>
+                <w:shd w:val="clear" w:color="auto" w:fill="FFFFFF"/>
+              </w:rPr>
+              <w:t xml:space="preserve">2960x1440 (529 </w:t>
+            </w:r>
+            <w:proofErr w:type="spellStart"/>
+            <w:r>
+              <w:rPr>
+                <w:rFonts w:ascii="Helvetica" w:hAnsi="Helvetica"/>
+                <w:color w:val="101010"/>
+                <w:shd w:val="clear" w:color="auto" w:fill="FFFFFF"/>
+              </w:rPr>
+              <w:t>ppi</w:t>
+            </w:r>
+            <w:proofErr w:type="spellEnd"/>
+            <w:r>
+              <w:rPr>
+                <w:rFonts w:ascii="Helvetica" w:hAnsi="Helvetica"/>
+                <w:color w:val="101010"/>
+                <w:shd w:val="clear" w:color="auto" w:fill="FFFFFF"/>
+              </w:rPr>
+              <w:t>)</w:t>
+            </w:r>
+          </w:p>
+        </w:tc>
+        <w:tc>
+          <w:tcPr>
+            <w:tcW w:w="1347" w:type="dxa"/>
+          </w:tcPr>
+          <w:p>
+            <w:r>
+              <w:rPr>
+                <w:rFonts w:ascii="Helvetica" w:hAnsi="Helvetica"/>
+                <w:color w:val="101010"/>
+                <w:shd w:val="clear" w:color="auto" w:fill="FFFFFF"/>
+              </w:rPr>
+              <w:t>64GB (UFS 2.1)</w:t>
+            </w:r>
+          </w:p>
+        </w:tc>
+        <w:tc>
+          <w:tcPr>
+            <w:tcW w:w="1205" w:type="dxa"/>
+          </w:tcPr>
+          <w:p>
+            <w:r>
+              <w:t>4GB</w:t>
+            </w:r>
+          </w:p>
+        </w:tc>
+        <w:tc>
+          <w:tcPr>
+            <w:tcW w:w="1006" w:type="dxa"/>
+          </w:tcPr>
+          <w:p>
+            <w:hyperlink r:id="rId7" w:history="1">
+              <w:r>
+                <w:rPr>
+                  <w:rStyle w:val="Hyperlink"/>
+                </w:rPr>
+                <w:t>link</w:t>
+              </w:r>
+            </w:hyperlink>
+          </w:p>
+        </w:tc>
+        <w:tc>
+          <w:tcPr>
+            <w:tcW w:w="1006" w:type="dxa"/>
+          </w:tcPr>
+          <w:p/>
+        </w:tc>
+      </w:tr>
+      <w:tr>
+        <w:tc>
+          <w:tcPr>
+            <w:tcW w:w="1519" w:type="dxa"/>
+          </w:tcPr>
+          <w:p>
+            <w:r>
+              <w:rPr>
+                <w:rFonts w:ascii="Arial" w:hAnsi="Arial" w:cs="Arial"/>
+                <w:color w:val="616464"/>
+                <w:spacing w:val="3"/>
+              </w:rPr>
+              <w:t>Samsung Galaxy S9</w:t>
+            </w:r>
+          </w:p>
+        </w:tc>
+        <w:tc>
+          <w:tcPr>
+            <w:tcW w:w="1455" w:type="dxa"/>
+          </w:tcPr>
+          <w:p>
+            <w:r>
+              <w:t>Android 8.0</w:t>
+            </w:r>
+            <w:r>
+              <w:rPr>
+                <w:rFonts w:hint="eastAsia"/>
+              </w:rPr>
+              <w:t>-</w:t>
+            </w:r>
+            <w:r>
+              <w:t>9.0</w:t>
+            </w:r>
+          </w:p>
+        </w:tc>
+        <w:tc>
+          <w:tcPr>
+            <w:tcW w:w="1812" w:type="dxa"/>
+          </w:tcPr>
+          <w:p>
+            <w:r>
+              <w:rPr>
+                <w:rFonts w:ascii="Arial" w:hAnsi="Arial" w:cs="Arial"/>
+                <w:color w:val="333333"/>
+                <w:sz w:val="21"/>
+                <w:szCs w:val="21"/>
+                <w:shd w:val="clear" w:color="auto" w:fill="FFFFFF"/>
+              </w:rPr>
+              <w:t>5.8-inch</w:t>
+            </w:r>
+          </w:p>
+        </w:tc>
+        <w:tc>
+          <w:tcPr>
+            <w:tcW w:w="1347" w:type="dxa"/>
+          </w:tcPr>
+          <w:p/>
+        </w:tc>
+        <w:tc>
+          <w:tcPr>
+            <w:tcW w:w="1205" w:type="dxa"/>
+          </w:tcPr>
+          <w:p/>
+        </w:tc>
+        <w:tc>
+          <w:tcPr>
+            <w:tcW w:w="1006" w:type="dxa"/>
+          </w:tcPr>
+          <w:p>
+            <w:hyperlink r:id="rId8" w:history="1">
+              <w:r>
+                <w:rPr>
+                  <w:rStyle w:val="Hyperlink"/>
+                </w:rPr>
+                <w:t>link</w:t>
+              </w:r>
+            </w:hyperlink>
+          </w:p>
+        </w:tc>
+        <w:tc>
+          <w:tcPr>
+            <w:tcW w:w="1006" w:type="dxa"/>
+          </w:tcPr>
+          <w:p/>
+        </w:tc>
+      </w:tr>
+      <w:tr>
+        <w:tc>
+          <w:tcPr>
+            <w:tcW w:w="1519" w:type="dxa"/>
+          </w:tcPr>
+          <w:p>
+            <w:r>
+              <w:rPr>
+                <w:rFonts w:ascii="Arial" w:hAnsi="Arial" w:cs="Arial"/>
+                <w:color w:val="616464"/>
+                <w:spacing w:val="3"/>
+              </w:rPr>
+              <w:t>Samsung Galaxy S9+</w:t>
+            </w:r>
+          </w:p>
+        </w:tc>
+        <w:tc>
+          <w:tcPr>
+            <w:tcW w:w="1455" w:type="dxa"/>
+          </w:tcPr>
+          <w:p>
+            <w:r>
+              <w:t>Android 8.0-9.0</w:t>
+            </w:r>
+          </w:p>
+        </w:tc>
+        <w:tc>
+          <w:tcPr>
+            <w:tcW w:w="1812" w:type="dxa"/>
+          </w:tcPr>
+          <w:p>
+            <w:r>
+              <w:rPr>
+                <w:rFonts w:ascii="Arial" w:hAnsi="Arial" w:cs="Arial"/>
+                <w:color w:val="000000"/>
+                <w:sz w:val="21"/>
+                <w:szCs w:val="21"/>
+                <w:shd w:val="clear" w:color="auto" w:fill="FAFAFA"/>
+              </w:rPr>
+              <w:t xml:space="preserve">1440 x 2960 6.2 </w:t>
+            </w:r>
+            <w:r>
+              <w:rPr>
+                <w:rFonts w:ascii="Arial" w:hAnsi="Arial" w:cs="Arial" w:hint="eastAsia"/>
+                <w:color w:val="000000"/>
+                <w:sz w:val="21"/>
+                <w:szCs w:val="21"/>
+                <w:shd w:val="clear" w:color="auto" w:fill="FAFAFA"/>
+              </w:rPr>
+              <w:t>Inc</w:t>
+            </w:r>
+            <w:r>
+              <w:rPr>
+                <w:rFonts w:ascii="Arial" w:hAnsi="Arial" w:cs="Arial"/>
+                <w:color w:val="000000"/>
+                <w:sz w:val="21"/>
+                <w:szCs w:val="21"/>
+                <w:shd w:val="clear" w:color="auto" w:fill="FAFAFA"/>
+              </w:rPr>
+              <w:t>h</w:t>
+            </w:r>
+          </w:p>
+        </w:tc>
+        <w:tc>
+          <w:tcPr>
+            <w:tcW w:w="1347" w:type="dxa"/>
+          </w:tcPr>
+          <w:p/>
+        </w:tc>
+        <w:tc>
+          <w:tcPr>
+            <w:tcW w:w="1205" w:type="dxa"/>
+          </w:tcPr>
+          <w:p/>
+        </w:tc>
+        <w:tc>
+          <w:tcPr>
+            <w:tcW w:w="1006" w:type="dxa"/>
+          </w:tcPr>
+          <w:p>
+            <w:hyperlink r:id="rId9" w:history="1">
+              <w:r>
+                <w:rPr>
+                  <w:rStyle w:val="Hyperlink"/>
+                </w:rPr>
+                <w:t>link</w:t>
+              </w:r>
+            </w:hyperlink>
+          </w:p>
+        </w:tc>
+        <w:tc>
+          <w:tcPr>
+            <w:tcW w:w="1006" w:type="dxa"/>
+          </w:tcPr>
+          <w:p/>
+        </w:tc>
+      </w:tr>
+    </w:tbl>
+    <w:p>
+      <w:bookmarkStart w:id="0" w:name="_GoBack"/>
+      <w:bookmarkEnd w:id="0"/>
+      <w:r>
+        <w:br/>
+        <w:t>D3-1</w:t>
+      </w:r>
+      <w:r>
+        <w:br/>
+      </w:r>
+      <w:r>
+        <w:rPr>
+          <w:noProof/>
+        </w:rPr>
+        <w:drawing>
+          <wp:inline distT="0" distB="0" distL="0" distR="0" wp14:anchorId="30C16665" wp14:editId="2DB279EF">
+            <wp:extent cx="5006788" cy="1796774"/>
+            <wp:effectExtent l="0" t="0" r="3810" b="0"/>
+            <wp:docPr id="2" name="Picture 2"/>
+            <wp:cNvGraphicFramePr>
+              <a:graphicFrameLocks xmlns:a="http://schemas.openxmlformats.org/drawingml/2006/main" noChangeAspect="1"/>
+            </wp:cNvGraphicFramePr>
+            <a:graphic xmlns:a="http://schemas.openxmlformats.org/drawingml/2006/main">
+              <a:graphicData uri="http://schemas.openxmlformats.org/drawingml/2006/picture">
+                <pic:pic xmlns:pic="http://schemas.openxmlformats.org/drawingml/2006/picture">
+                  <pic:nvPicPr>
+                    <pic:cNvPr id="1" name=""/>
+                    <pic:cNvPicPr/>
+                  </pic:nvPicPr>
+                  <pic:blipFill>
+                    <a:blip r:embed="rId10"/>
+                    <a:stretch>
+                      <a:fillRect/>
+                    </a:stretch>
+                  </pic:blipFill>
+                  <pic:spPr>
+                    <a:xfrm>
+                      <a:off x="0" y="0"/>
                       <a:ext cx="5012145" cy="1798696"/>
                     </a:xfrm>
                     <a:prstGeom prst="rect">
@@ -1308,13 +1912,8 @@
       </w:r>
       <w:r>
         <w:br/>
-        <w:t xml:space="preserve">D4-2 </w:t>
-      </w:r>
-      <w:proofErr w:type="gramStart"/>
-      <w:r>
-        <w:t>failed</w:t>
-      </w:r>
-      <w:proofErr w:type="gramEnd"/>
+        <w:t>D4-2 failed</w:t>
+      </w:r>
       <w:r>
         <w:br/>
       </w:r>
@@ -1748,6 +2347,25 @@
     <w:name w:val="Normal"/>
     <w:qFormat/>
   </w:style>
+  <w:style w:type="paragraph" w:styleId="Heading2">
+    <w:name w:val="heading 2"/>
+    <w:basedOn w:val="Normal"/>
+    <w:link w:val="Heading2Char"/>
+    <w:uiPriority w:val="9"/>
+    <w:qFormat/>
+    <w:rsid w:val="007A0FF8"/>
+    <w:pPr>
+      <w:spacing w:before="100" w:beforeAutospacing="1" w:after="100" w:afterAutospacing="1" w:line="240" w:lineRule="auto"/>
+      <w:outlineLvl w:val="1"/>
+    </w:pPr>
+    <w:rPr>
+      <w:rFonts w:ascii="Times New Roman" w:eastAsia="Times New Roman" w:hAnsi="Times New Roman" w:cs="Times New Roman"/>
+      <w:b/>
+      <w:bCs/>
+      <w:sz w:val="36"/>
+      <w:szCs w:val="36"/>
+    </w:rPr>
+  </w:style>
   <w:style w:type="character" w:default="1" w:styleId="DefaultParagraphFont">
     <w:name w:val="Default Paragraph Font"/>
     <w:uiPriority w:val="1"/>
@@ -1852,6 +2470,31 @@
       <w:ind w:left="720"/>
       <w:contextualSpacing/>
     </w:pPr>
+  </w:style>
+  <w:style w:type="character" w:customStyle="1" w:styleId="Heading2Char">
+    <w:name w:val="Heading 2 Char"/>
+    <w:basedOn w:val="DefaultParagraphFont"/>
+    <w:link w:val="Heading2"/>
+    <w:uiPriority w:val="9"/>
+    <w:rsid w:val="007A0FF8"/>
+    <w:rPr>
+      <w:rFonts w:ascii="Times New Roman" w:eastAsia="Times New Roman" w:hAnsi="Times New Roman" w:cs="Times New Roman"/>
+      <w:b/>
+      <w:bCs/>
+      <w:sz w:val="36"/>
+      <w:szCs w:val="36"/>
+    </w:rPr>
+  </w:style>
+  <w:style w:type="character" w:styleId="Hyperlink">
+    <w:name w:val="Hyperlink"/>
+    <w:basedOn w:val="DefaultParagraphFont"/>
+    <w:uiPriority w:val="99"/>
+    <w:unhideWhenUsed/>
+    <w:rsid w:val="007A0FF8"/>
+    <w:rPr>
+      <w:color w:val="0563C1" w:themeColor="hyperlink"/>
+      <w:u w:val="single"/>
+    </w:rPr>
   </w:style>
 </w:styles>
 </file>

</xml_diff>